<commit_message>
bai tap chuong 1
</commit_message>
<xml_diff>
--- a/BTLT/KimBinh_C1_Bai1.docx
+++ b/BTLT/KimBinh_C1_Bai1.docx
@@ -19,6 +19,7 @@
       <w:tblPr>
         <w:tblStyle w:val="TableGrid"/>
         <w:tblW w:w="0" w:type="auto"/>
+        <w:tblInd w:w="0" w:type="dxa"/>
         <w:tblLook w:val="04A0"/>
       </w:tblPr>
       <w:tblGrid>
@@ -32,6 +33,13 @@
         <w:tc>
           <w:tcPr>
             <w:tcW w:w="1879" w:type="dxa"/>
+            <w:tcBorders>
+              <w:top w:val="single" w:sz="4" w:space="0" w:color="auto"/>
+              <w:left w:val="single" w:sz="4" w:space="0" w:color="auto"/>
+              <w:bottom w:val="single" w:sz="4" w:space="0" w:color="auto"/>
+              <w:right w:val="single" w:sz="4" w:space="0" w:color="auto"/>
+            </w:tcBorders>
+            <w:hideMark/>
           </w:tcPr>
           <w:p>
             <w:pPr>
@@ -50,6 +58,13 @@
         <w:tc>
           <w:tcPr>
             <w:tcW w:w="1659" w:type="dxa"/>
+            <w:tcBorders>
+              <w:top w:val="single" w:sz="4" w:space="0" w:color="auto"/>
+              <w:left w:val="single" w:sz="4" w:space="0" w:color="auto"/>
+              <w:bottom w:val="single" w:sz="4" w:space="0" w:color="auto"/>
+              <w:right w:val="single" w:sz="4" w:space="0" w:color="auto"/>
+            </w:tcBorders>
+            <w:hideMark/>
           </w:tcPr>
           <w:p>
             <w:pPr>
@@ -73,6 +88,13 @@
         <w:tc>
           <w:tcPr>
             <w:tcW w:w="1879" w:type="dxa"/>
+            <w:tcBorders>
+              <w:top w:val="single" w:sz="4" w:space="0" w:color="auto"/>
+              <w:left w:val="single" w:sz="4" w:space="0" w:color="auto"/>
+              <w:bottom w:val="single" w:sz="4" w:space="0" w:color="auto"/>
+              <w:right w:val="single" w:sz="4" w:space="0" w:color="auto"/>
+            </w:tcBorders>
+            <w:hideMark/>
           </w:tcPr>
           <w:p>
             <w:pPr>
@@ -91,6 +113,13 @@
         <w:tc>
           <w:tcPr>
             <w:tcW w:w="1659" w:type="dxa"/>
+            <w:tcBorders>
+              <w:top w:val="single" w:sz="4" w:space="0" w:color="auto"/>
+              <w:left w:val="single" w:sz="4" w:space="0" w:color="auto"/>
+              <w:bottom w:val="single" w:sz="4" w:space="0" w:color="auto"/>
+              <w:right w:val="single" w:sz="4" w:space="0" w:color="auto"/>
+            </w:tcBorders>
+            <w:hideMark/>
           </w:tcPr>
           <w:p>
             <w:pPr>
@@ -114,6 +143,13 @@
         <w:tc>
           <w:tcPr>
             <w:tcW w:w="1879" w:type="dxa"/>
+            <w:tcBorders>
+              <w:top w:val="single" w:sz="4" w:space="0" w:color="auto"/>
+              <w:left w:val="single" w:sz="4" w:space="0" w:color="auto"/>
+              <w:bottom w:val="single" w:sz="4" w:space="0" w:color="auto"/>
+              <w:right w:val="single" w:sz="4" w:space="0" w:color="auto"/>
+            </w:tcBorders>
+            <w:hideMark/>
           </w:tcPr>
           <w:p>
             <w:pPr>
@@ -132,6 +168,13 @@
         <w:tc>
           <w:tcPr>
             <w:tcW w:w="1659" w:type="dxa"/>
+            <w:tcBorders>
+              <w:top w:val="single" w:sz="4" w:space="0" w:color="auto"/>
+              <w:left w:val="single" w:sz="4" w:space="0" w:color="auto"/>
+              <w:bottom w:val="single" w:sz="4" w:space="0" w:color="auto"/>
+              <w:right w:val="single" w:sz="4" w:space="0" w:color="auto"/>
+            </w:tcBorders>
+            <w:hideMark/>
           </w:tcPr>
           <w:p>
             <w:pPr>
@@ -155,6 +198,13 @@
         <w:tc>
           <w:tcPr>
             <w:tcW w:w="1879" w:type="dxa"/>
+            <w:tcBorders>
+              <w:top w:val="single" w:sz="4" w:space="0" w:color="auto"/>
+              <w:left w:val="single" w:sz="4" w:space="0" w:color="auto"/>
+              <w:bottom w:val="single" w:sz="4" w:space="0" w:color="auto"/>
+              <w:right w:val="single" w:sz="4" w:space="0" w:color="auto"/>
+            </w:tcBorders>
+            <w:hideMark/>
           </w:tcPr>
           <w:p>
             <w:pPr>
@@ -173,6 +223,13 @@
         <w:tc>
           <w:tcPr>
             <w:tcW w:w="1659" w:type="dxa"/>
+            <w:tcBorders>
+              <w:top w:val="single" w:sz="4" w:space="0" w:color="auto"/>
+              <w:left w:val="single" w:sz="4" w:space="0" w:color="auto"/>
+              <w:bottom w:val="single" w:sz="4" w:space="0" w:color="auto"/>
+              <w:right w:val="single" w:sz="4" w:space="0" w:color="auto"/>
+            </w:tcBorders>
+            <w:hideMark/>
           </w:tcPr>
           <w:p>
             <w:pPr>
@@ -196,6 +253,13 @@
         <w:tc>
           <w:tcPr>
             <w:tcW w:w="1879" w:type="dxa"/>
+            <w:tcBorders>
+              <w:top w:val="single" w:sz="4" w:space="0" w:color="auto"/>
+              <w:left w:val="single" w:sz="4" w:space="0" w:color="auto"/>
+              <w:bottom w:val="single" w:sz="4" w:space="0" w:color="auto"/>
+              <w:right w:val="single" w:sz="4" w:space="0" w:color="auto"/>
+            </w:tcBorders>
+            <w:hideMark/>
           </w:tcPr>
           <w:p>
             <w:pPr>
@@ -214,6 +278,13 @@
         <w:tc>
           <w:tcPr>
             <w:tcW w:w="1659" w:type="dxa"/>
+            <w:tcBorders>
+              <w:top w:val="single" w:sz="4" w:space="0" w:color="auto"/>
+              <w:left w:val="single" w:sz="4" w:space="0" w:color="auto"/>
+              <w:bottom w:val="single" w:sz="4" w:space="0" w:color="auto"/>
+              <w:right w:val="single" w:sz="4" w:space="0" w:color="auto"/>
+            </w:tcBorders>
+            <w:hideMark/>
           </w:tcPr>
           <w:p>
             <w:pPr>
@@ -237,6 +308,13 @@
         <w:tc>
           <w:tcPr>
             <w:tcW w:w="1879" w:type="dxa"/>
+            <w:tcBorders>
+              <w:top w:val="single" w:sz="4" w:space="0" w:color="auto"/>
+              <w:left w:val="single" w:sz="4" w:space="0" w:color="auto"/>
+              <w:bottom w:val="single" w:sz="4" w:space="0" w:color="auto"/>
+              <w:right w:val="single" w:sz="4" w:space="0" w:color="auto"/>
+            </w:tcBorders>
+            <w:hideMark/>
           </w:tcPr>
           <w:p>
             <w:pPr>
@@ -255,6 +333,13 @@
         <w:tc>
           <w:tcPr>
             <w:tcW w:w="1659" w:type="dxa"/>
+            <w:tcBorders>
+              <w:top w:val="single" w:sz="4" w:space="0" w:color="auto"/>
+              <w:left w:val="single" w:sz="4" w:space="0" w:color="auto"/>
+              <w:bottom w:val="single" w:sz="4" w:space="0" w:color="auto"/>
+              <w:right w:val="single" w:sz="4" w:space="0" w:color="auto"/>
+            </w:tcBorders>
+            <w:hideMark/>
           </w:tcPr>
           <w:p>
             <w:pPr>
@@ -274,10 +359,7 @@
     </w:tbl>
     <w:p>
       <w:r>
-        <w:t>Nế</w:t>
-      </w:r>
-      <w:r>
-        <w:t>u m=n ta có n(n+1)+1 phép gán =&gt; O( n</w:t>
+        <w:t>Nếu m=n ta có n(n+1)+1 phép gán =&gt; O( n</w:t>
       </w:r>
       <w:r>
         <w:rPr>
@@ -286,16 +368,14 @@
         <w:t xml:space="preserve">2 </w:t>
       </w:r>
       <w:r>
-        <w:t>)</w:t>
-      </w:r>
-      <w:r>
-        <w:t>.</w:t>
+        <w:t>).</w:t>
       </w:r>
     </w:p>
     <w:tbl>
       <w:tblPr>
         <w:tblStyle w:val="TableGrid"/>
         <w:tblW w:w="0" w:type="auto"/>
+        <w:tblInd w:w="0" w:type="dxa"/>
         <w:tblLook w:val="04A0"/>
       </w:tblPr>
       <w:tblGrid>
@@ -309,6 +389,13 @@
         <w:tc>
           <w:tcPr>
             <w:tcW w:w="1774" w:type="dxa"/>
+            <w:tcBorders>
+              <w:top w:val="single" w:sz="4" w:space="0" w:color="auto"/>
+              <w:left w:val="single" w:sz="4" w:space="0" w:color="auto"/>
+              <w:bottom w:val="single" w:sz="4" w:space="0" w:color="auto"/>
+              <w:right w:val="single" w:sz="4" w:space="0" w:color="auto"/>
+            </w:tcBorders>
+            <w:hideMark/>
           </w:tcPr>
           <w:p>
             <w:r>
@@ -319,6 +406,13 @@
         <w:tc>
           <w:tcPr>
             <w:tcW w:w="1990" w:type="dxa"/>
+            <w:tcBorders>
+              <w:top w:val="single" w:sz="4" w:space="0" w:color="auto"/>
+              <w:left w:val="single" w:sz="4" w:space="0" w:color="auto"/>
+              <w:bottom w:val="single" w:sz="4" w:space="0" w:color="auto"/>
+              <w:right w:val="single" w:sz="4" w:space="0" w:color="auto"/>
+            </w:tcBorders>
+            <w:hideMark/>
           </w:tcPr>
           <w:p>
             <w:r>
@@ -334,6 +428,13 @@
         <w:tc>
           <w:tcPr>
             <w:tcW w:w="1774" w:type="dxa"/>
+            <w:tcBorders>
+              <w:top w:val="single" w:sz="4" w:space="0" w:color="auto"/>
+              <w:left w:val="single" w:sz="4" w:space="0" w:color="auto"/>
+              <w:bottom w:val="single" w:sz="4" w:space="0" w:color="auto"/>
+              <w:right w:val="single" w:sz="4" w:space="0" w:color="auto"/>
+            </w:tcBorders>
+            <w:hideMark/>
           </w:tcPr>
           <w:p>
             <w:r>
@@ -344,6 +445,13 @@
         <w:tc>
           <w:tcPr>
             <w:tcW w:w="1990" w:type="dxa"/>
+            <w:tcBorders>
+              <w:top w:val="single" w:sz="4" w:space="0" w:color="auto"/>
+              <w:left w:val="single" w:sz="4" w:space="0" w:color="auto"/>
+              <w:bottom w:val="single" w:sz="4" w:space="0" w:color="auto"/>
+              <w:right w:val="single" w:sz="4" w:space="0" w:color="auto"/>
+            </w:tcBorders>
+            <w:hideMark/>
           </w:tcPr>
           <w:p>
             <w:r>
@@ -359,6 +467,13 @@
         <w:tc>
           <w:tcPr>
             <w:tcW w:w="1774" w:type="dxa"/>
+            <w:tcBorders>
+              <w:top w:val="single" w:sz="4" w:space="0" w:color="auto"/>
+              <w:left w:val="single" w:sz="4" w:space="0" w:color="auto"/>
+              <w:bottom w:val="single" w:sz="4" w:space="0" w:color="auto"/>
+              <w:right w:val="single" w:sz="4" w:space="0" w:color="auto"/>
+            </w:tcBorders>
+            <w:hideMark/>
           </w:tcPr>
           <w:p>
             <w:r>
@@ -369,6 +484,13 @@
         <w:tc>
           <w:tcPr>
             <w:tcW w:w="1990" w:type="dxa"/>
+            <w:tcBorders>
+              <w:top w:val="single" w:sz="4" w:space="0" w:color="auto"/>
+              <w:left w:val="single" w:sz="4" w:space="0" w:color="auto"/>
+              <w:bottom w:val="single" w:sz="4" w:space="0" w:color="auto"/>
+              <w:right w:val="single" w:sz="4" w:space="0" w:color="auto"/>
+            </w:tcBorders>
+            <w:hideMark/>
           </w:tcPr>
           <w:p>
             <w:r>
@@ -384,6 +506,13 @@
         <w:tc>
           <w:tcPr>
             <w:tcW w:w="1774" w:type="dxa"/>
+            <w:tcBorders>
+              <w:top w:val="single" w:sz="4" w:space="0" w:color="auto"/>
+              <w:left w:val="single" w:sz="4" w:space="0" w:color="auto"/>
+              <w:bottom w:val="single" w:sz="4" w:space="0" w:color="auto"/>
+              <w:right w:val="single" w:sz="4" w:space="0" w:color="auto"/>
+            </w:tcBorders>
+            <w:hideMark/>
           </w:tcPr>
           <w:p>
             <w:r>
@@ -394,6 +523,13 @@
         <w:tc>
           <w:tcPr>
             <w:tcW w:w="1990" w:type="dxa"/>
+            <w:tcBorders>
+              <w:top w:val="single" w:sz="4" w:space="0" w:color="auto"/>
+              <w:left w:val="single" w:sz="4" w:space="0" w:color="auto"/>
+              <w:bottom w:val="single" w:sz="4" w:space="0" w:color="auto"/>
+              <w:right w:val="single" w:sz="4" w:space="0" w:color="auto"/>
+            </w:tcBorders>
+            <w:hideMark/>
           </w:tcPr>
           <w:p>
             <w:r>
@@ -409,6 +545,13 @@
         <w:tc>
           <w:tcPr>
             <w:tcW w:w="1774" w:type="dxa"/>
+            <w:tcBorders>
+              <w:top w:val="single" w:sz="4" w:space="0" w:color="auto"/>
+              <w:left w:val="single" w:sz="4" w:space="0" w:color="auto"/>
+              <w:bottom w:val="single" w:sz="4" w:space="0" w:color="auto"/>
+              <w:right w:val="single" w:sz="4" w:space="0" w:color="auto"/>
+            </w:tcBorders>
+            <w:hideMark/>
           </w:tcPr>
           <w:p>
             <w:r>
@@ -419,6 +562,13 @@
         <w:tc>
           <w:tcPr>
             <w:tcW w:w="1990" w:type="dxa"/>
+            <w:tcBorders>
+              <w:top w:val="single" w:sz="4" w:space="0" w:color="auto"/>
+              <w:left w:val="single" w:sz="4" w:space="0" w:color="auto"/>
+              <w:bottom w:val="single" w:sz="4" w:space="0" w:color="auto"/>
+              <w:right w:val="single" w:sz="4" w:space="0" w:color="auto"/>
+            </w:tcBorders>
+            <w:hideMark/>
           </w:tcPr>
           <w:p>
             <w:r>
@@ -434,6 +584,13 @@
         <w:tc>
           <w:tcPr>
             <w:tcW w:w="1774" w:type="dxa"/>
+            <w:tcBorders>
+              <w:top w:val="single" w:sz="4" w:space="0" w:color="auto"/>
+              <w:left w:val="single" w:sz="4" w:space="0" w:color="auto"/>
+              <w:bottom w:val="single" w:sz="4" w:space="0" w:color="auto"/>
+              <w:right w:val="single" w:sz="4" w:space="0" w:color="auto"/>
+            </w:tcBorders>
+            <w:hideMark/>
           </w:tcPr>
           <w:p>
             <w:r>
@@ -444,6 +601,13 @@
         <w:tc>
           <w:tcPr>
             <w:tcW w:w="1990" w:type="dxa"/>
+            <w:tcBorders>
+              <w:top w:val="single" w:sz="4" w:space="0" w:color="auto"/>
+              <w:left w:val="single" w:sz="4" w:space="0" w:color="auto"/>
+              <w:bottom w:val="single" w:sz="4" w:space="0" w:color="auto"/>
+              <w:right w:val="single" w:sz="4" w:space="0" w:color="auto"/>
+            </w:tcBorders>
+            <w:hideMark/>
           </w:tcPr>
           <w:p>
             <w:r>
@@ -455,10 +619,7 @@
     </w:tbl>
     <w:p>
       <w:r>
-        <w:t>Nế</w:t>
-      </w:r>
-      <w:r>
-        <w:t>u m=n ta có n(2n)+1 phép gán =&gt; O( n</w:t>
+        <w:t>Nếu m=n ta có n(2n)+1 phép gán =&gt; O( n</w:t>
       </w:r>
       <w:r>
         <w:rPr>
@@ -493,6 +654,7 @@
       <w:tblPr>
         <w:tblStyle w:val="TableGrid"/>
         <w:tblW w:w="0" w:type="auto"/>
+        <w:tblInd w:w="0" w:type="dxa"/>
         <w:tblLook w:val="04A0"/>
       </w:tblPr>
       <w:tblGrid>
@@ -506,6 +668,13 @@
         <w:tc>
           <w:tcPr>
             <w:tcW w:w="1879" w:type="dxa"/>
+            <w:tcBorders>
+              <w:top w:val="single" w:sz="4" w:space="0" w:color="auto"/>
+              <w:left w:val="single" w:sz="4" w:space="0" w:color="auto"/>
+              <w:bottom w:val="single" w:sz="4" w:space="0" w:color="auto"/>
+              <w:right w:val="single" w:sz="4" w:space="0" w:color="auto"/>
+            </w:tcBorders>
+            <w:hideMark/>
           </w:tcPr>
           <w:p>
             <w:pPr>
@@ -524,6 +693,13 @@
         <w:tc>
           <w:tcPr>
             <w:tcW w:w="1659" w:type="dxa"/>
+            <w:tcBorders>
+              <w:top w:val="single" w:sz="4" w:space="0" w:color="auto"/>
+              <w:left w:val="single" w:sz="4" w:space="0" w:color="auto"/>
+              <w:bottom w:val="single" w:sz="4" w:space="0" w:color="auto"/>
+              <w:right w:val="single" w:sz="4" w:space="0" w:color="auto"/>
+            </w:tcBorders>
+            <w:hideMark/>
           </w:tcPr>
           <w:p>
             <w:pPr>
@@ -547,6 +723,13 @@
         <w:tc>
           <w:tcPr>
             <w:tcW w:w="1879" w:type="dxa"/>
+            <w:tcBorders>
+              <w:top w:val="single" w:sz="4" w:space="0" w:color="auto"/>
+              <w:left w:val="single" w:sz="4" w:space="0" w:color="auto"/>
+              <w:bottom w:val="single" w:sz="4" w:space="0" w:color="auto"/>
+              <w:right w:val="single" w:sz="4" w:space="0" w:color="auto"/>
+            </w:tcBorders>
+            <w:hideMark/>
           </w:tcPr>
           <w:p>
             <w:pPr>
@@ -565,6 +748,13 @@
         <w:tc>
           <w:tcPr>
             <w:tcW w:w="1659" w:type="dxa"/>
+            <w:tcBorders>
+              <w:top w:val="single" w:sz="4" w:space="0" w:color="auto"/>
+              <w:left w:val="single" w:sz="4" w:space="0" w:color="auto"/>
+              <w:bottom w:val="single" w:sz="4" w:space="0" w:color="auto"/>
+              <w:right w:val="single" w:sz="4" w:space="0" w:color="auto"/>
+            </w:tcBorders>
+            <w:hideMark/>
           </w:tcPr>
           <w:p>
             <w:pPr>
@@ -588,6 +778,13 @@
         <w:tc>
           <w:tcPr>
             <w:tcW w:w="1879" w:type="dxa"/>
+            <w:tcBorders>
+              <w:top w:val="single" w:sz="4" w:space="0" w:color="auto"/>
+              <w:left w:val="single" w:sz="4" w:space="0" w:color="auto"/>
+              <w:bottom w:val="single" w:sz="4" w:space="0" w:color="auto"/>
+              <w:right w:val="single" w:sz="4" w:space="0" w:color="auto"/>
+            </w:tcBorders>
+            <w:hideMark/>
           </w:tcPr>
           <w:p>
             <w:pPr>
@@ -606,6 +803,13 @@
         <w:tc>
           <w:tcPr>
             <w:tcW w:w="1659" w:type="dxa"/>
+            <w:tcBorders>
+              <w:top w:val="single" w:sz="4" w:space="0" w:color="auto"/>
+              <w:left w:val="single" w:sz="4" w:space="0" w:color="auto"/>
+              <w:bottom w:val="single" w:sz="4" w:space="0" w:color="auto"/>
+              <w:right w:val="single" w:sz="4" w:space="0" w:color="auto"/>
+            </w:tcBorders>
+            <w:hideMark/>
           </w:tcPr>
           <w:p>
             <w:pPr>
@@ -629,6 +833,13 @@
         <w:tc>
           <w:tcPr>
             <w:tcW w:w="1879" w:type="dxa"/>
+            <w:tcBorders>
+              <w:top w:val="single" w:sz="4" w:space="0" w:color="auto"/>
+              <w:left w:val="single" w:sz="4" w:space="0" w:color="auto"/>
+              <w:bottom w:val="single" w:sz="4" w:space="0" w:color="auto"/>
+              <w:right w:val="single" w:sz="4" w:space="0" w:color="auto"/>
+            </w:tcBorders>
+            <w:hideMark/>
           </w:tcPr>
           <w:p>
             <w:pPr>
@@ -647,6 +858,13 @@
         <w:tc>
           <w:tcPr>
             <w:tcW w:w="1659" w:type="dxa"/>
+            <w:tcBorders>
+              <w:top w:val="single" w:sz="4" w:space="0" w:color="auto"/>
+              <w:left w:val="single" w:sz="4" w:space="0" w:color="auto"/>
+              <w:bottom w:val="single" w:sz="4" w:space="0" w:color="auto"/>
+              <w:right w:val="single" w:sz="4" w:space="0" w:color="auto"/>
+            </w:tcBorders>
+            <w:hideMark/>
           </w:tcPr>
           <w:p>
             <w:pPr>
@@ -670,6 +888,13 @@
         <w:tc>
           <w:tcPr>
             <w:tcW w:w="1879" w:type="dxa"/>
+            <w:tcBorders>
+              <w:top w:val="single" w:sz="4" w:space="0" w:color="auto"/>
+              <w:left w:val="single" w:sz="4" w:space="0" w:color="auto"/>
+              <w:bottom w:val="single" w:sz="4" w:space="0" w:color="auto"/>
+              <w:right w:val="single" w:sz="4" w:space="0" w:color="auto"/>
+            </w:tcBorders>
+            <w:hideMark/>
           </w:tcPr>
           <w:p>
             <w:pPr>
@@ -688,6 +913,13 @@
         <w:tc>
           <w:tcPr>
             <w:tcW w:w="1659" w:type="dxa"/>
+            <w:tcBorders>
+              <w:top w:val="single" w:sz="4" w:space="0" w:color="auto"/>
+              <w:left w:val="single" w:sz="4" w:space="0" w:color="auto"/>
+              <w:bottom w:val="single" w:sz="4" w:space="0" w:color="auto"/>
+              <w:right w:val="single" w:sz="4" w:space="0" w:color="auto"/>
+            </w:tcBorders>
+            <w:hideMark/>
           </w:tcPr>
           <w:p>
             <w:pPr>
@@ -711,6 +943,13 @@
         <w:tc>
           <w:tcPr>
             <w:tcW w:w="1879" w:type="dxa"/>
+            <w:tcBorders>
+              <w:top w:val="single" w:sz="4" w:space="0" w:color="auto"/>
+              <w:left w:val="single" w:sz="4" w:space="0" w:color="auto"/>
+              <w:bottom w:val="single" w:sz="4" w:space="0" w:color="auto"/>
+              <w:right w:val="single" w:sz="4" w:space="0" w:color="auto"/>
+            </w:tcBorders>
+            <w:hideMark/>
           </w:tcPr>
           <w:p>
             <w:pPr>
@@ -729,6 +968,13 @@
         <w:tc>
           <w:tcPr>
             <w:tcW w:w="1659" w:type="dxa"/>
+            <w:tcBorders>
+              <w:top w:val="single" w:sz="4" w:space="0" w:color="auto"/>
+              <w:left w:val="single" w:sz="4" w:space="0" w:color="auto"/>
+              <w:bottom w:val="single" w:sz="4" w:space="0" w:color="auto"/>
+              <w:right w:val="single" w:sz="4" w:space="0" w:color="auto"/>
+            </w:tcBorders>
+            <w:hideMark/>
           </w:tcPr>
           <w:p>
             <w:pPr>
@@ -747,16 +993,28 @@
       </w:tr>
     </w:tbl>
     <w:p>
-      <w:r>
+      <w:pPr>
+        <w:rPr>
+          <w:lang w:val="vi-VN"/>
+        </w:rPr>
+      </w:pPr>
+      <w:r>
+        <w:rPr>
+          <w:lang w:val="vi-VN"/>
+        </w:rPr>
         <w:t>Có n(2n+1)+1 phép gán =&gt; O( n</w:t>
       </w:r>
       <w:r>
         <w:rPr>
           <w:vertAlign w:val="superscript"/>
+          <w:lang w:val="vi-VN"/>
         </w:rPr>
         <w:t xml:space="preserve">2 </w:t>
       </w:r>
       <w:r>
+        <w:rPr>
+          <w:lang w:val="vi-VN"/>
+        </w:rPr>
         <w:t>).</w:t>
       </w:r>
     </w:p>
@@ -764,6 +1022,7 @@
       <w:tblPr>
         <w:tblStyle w:val="TableGrid"/>
         <w:tblW w:w="0" w:type="auto"/>
+        <w:tblInd w:w="0" w:type="dxa"/>
         <w:tblLook w:val="04A0"/>
       </w:tblPr>
       <w:tblGrid>
@@ -777,6 +1036,13 @@
         <w:tc>
           <w:tcPr>
             <w:tcW w:w="1774" w:type="dxa"/>
+            <w:tcBorders>
+              <w:top w:val="single" w:sz="4" w:space="0" w:color="auto"/>
+              <w:left w:val="single" w:sz="4" w:space="0" w:color="auto"/>
+              <w:bottom w:val="single" w:sz="4" w:space="0" w:color="auto"/>
+              <w:right w:val="single" w:sz="4" w:space="0" w:color="auto"/>
+            </w:tcBorders>
+            <w:hideMark/>
           </w:tcPr>
           <w:p>
             <w:r>
@@ -787,6 +1053,13 @@
         <w:tc>
           <w:tcPr>
             <w:tcW w:w="1990" w:type="dxa"/>
+            <w:tcBorders>
+              <w:top w:val="single" w:sz="4" w:space="0" w:color="auto"/>
+              <w:left w:val="single" w:sz="4" w:space="0" w:color="auto"/>
+              <w:bottom w:val="single" w:sz="4" w:space="0" w:color="auto"/>
+              <w:right w:val="single" w:sz="4" w:space="0" w:color="auto"/>
+            </w:tcBorders>
+            <w:hideMark/>
           </w:tcPr>
           <w:p>
             <w:r>
@@ -802,6 +1075,13 @@
         <w:tc>
           <w:tcPr>
             <w:tcW w:w="1774" w:type="dxa"/>
+            <w:tcBorders>
+              <w:top w:val="single" w:sz="4" w:space="0" w:color="auto"/>
+              <w:left w:val="single" w:sz="4" w:space="0" w:color="auto"/>
+              <w:bottom w:val="single" w:sz="4" w:space="0" w:color="auto"/>
+              <w:right w:val="single" w:sz="4" w:space="0" w:color="auto"/>
+            </w:tcBorders>
+            <w:hideMark/>
           </w:tcPr>
           <w:p>
             <w:r>
@@ -812,6 +1092,13 @@
         <w:tc>
           <w:tcPr>
             <w:tcW w:w="1990" w:type="dxa"/>
+            <w:tcBorders>
+              <w:top w:val="single" w:sz="4" w:space="0" w:color="auto"/>
+              <w:left w:val="single" w:sz="4" w:space="0" w:color="auto"/>
+              <w:bottom w:val="single" w:sz="4" w:space="0" w:color="auto"/>
+              <w:right w:val="single" w:sz="4" w:space="0" w:color="auto"/>
+            </w:tcBorders>
+            <w:hideMark/>
           </w:tcPr>
           <w:p>
             <w:r>
@@ -827,6 +1114,13 @@
         <w:tc>
           <w:tcPr>
             <w:tcW w:w="1774" w:type="dxa"/>
+            <w:tcBorders>
+              <w:top w:val="single" w:sz="4" w:space="0" w:color="auto"/>
+              <w:left w:val="single" w:sz="4" w:space="0" w:color="auto"/>
+              <w:bottom w:val="single" w:sz="4" w:space="0" w:color="auto"/>
+              <w:right w:val="single" w:sz="4" w:space="0" w:color="auto"/>
+            </w:tcBorders>
+            <w:hideMark/>
           </w:tcPr>
           <w:p>
             <w:r>
@@ -837,6 +1131,13 @@
         <w:tc>
           <w:tcPr>
             <w:tcW w:w="1990" w:type="dxa"/>
+            <w:tcBorders>
+              <w:top w:val="single" w:sz="4" w:space="0" w:color="auto"/>
+              <w:left w:val="single" w:sz="4" w:space="0" w:color="auto"/>
+              <w:bottom w:val="single" w:sz="4" w:space="0" w:color="auto"/>
+              <w:right w:val="single" w:sz="4" w:space="0" w:color="auto"/>
+            </w:tcBorders>
+            <w:hideMark/>
           </w:tcPr>
           <w:p>
             <w:r>
@@ -852,6 +1153,13 @@
         <w:tc>
           <w:tcPr>
             <w:tcW w:w="1774" w:type="dxa"/>
+            <w:tcBorders>
+              <w:top w:val="single" w:sz="4" w:space="0" w:color="auto"/>
+              <w:left w:val="single" w:sz="4" w:space="0" w:color="auto"/>
+              <w:bottom w:val="single" w:sz="4" w:space="0" w:color="auto"/>
+              <w:right w:val="single" w:sz="4" w:space="0" w:color="auto"/>
+            </w:tcBorders>
+            <w:hideMark/>
           </w:tcPr>
           <w:p>
             <w:r>
@@ -862,6 +1170,13 @@
         <w:tc>
           <w:tcPr>
             <w:tcW w:w="1990" w:type="dxa"/>
+            <w:tcBorders>
+              <w:top w:val="single" w:sz="4" w:space="0" w:color="auto"/>
+              <w:left w:val="single" w:sz="4" w:space="0" w:color="auto"/>
+              <w:bottom w:val="single" w:sz="4" w:space="0" w:color="auto"/>
+              <w:right w:val="single" w:sz="4" w:space="0" w:color="auto"/>
+            </w:tcBorders>
+            <w:hideMark/>
           </w:tcPr>
           <w:p>
             <w:r>
@@ -877,6 +1192,13 @@
         <w:tc>
           <w:tcPr>
             <w:tcW w:w="1774" w:type="dxa"/>
+            <w:tcBorders>
+              <w:top w:val="single" w:sz="4" w:space="0" w:color="auto"/>
+              <w:left w:val="single" w:sz="4" w:space="0" w:color="auto"/>
+              <w:bottom w:val="single" w:sz="4" w:space="0" w:color="auto"/>
+              <w:right w:val="single" w:sz="4" w:space="0" w:color="auto"/>
+            </w:tcBorders>
+            <w:hideMark/>
           </w:tcPr>
           <w:p>
             <w:r>
@@ -887,6 +1209,13 @@
         <w:tc>
           <w:tcPr>
             <w:tcW w:w="1990" w:type="dxa"/>
+            <w:tcBorders>
+              <w:top w:val="single" w:sz="4" w:space="0" w:color="auto"/>
+              <w:left w:val="single" w:sz="4" w:space="0" w:color="auto"/>
+              <w:bottom w:val="single" w:sz="4" w:space="0" w:color="auto"/>
+              <w:right w:val="single" w:sz="4" w:space="0" w:color="auto"/>
+            </w:tcBorders>
+            <w:hideMark/>
           </w:tcPr>
           <w:p>
             <w:r>
@@ -902,6 +1231,13 @@
         <w:tc>
           <w:tcPr>
             <w:tcW w:w="1774" w:type="dxa"/>
+            <w:tcBorders>
+              <w:top w:val="single" w:sz="4" w:space="0" w:color="auto"/>
+              <w:left w:val="single" w:sz="4" w:space="0" w:color="auto"/>
+              <w:bottom w:val="single" w:sz="4" w:space="0" w:color="auto"/>
+              <w:right w:val="single" w:sz="4" w:space="0" w:color="auto"/>
+            </w:tcBorders>
+            <w:hideMark/>
           </w:tcPr>
           <w:p>
             <w:r>
@@ -912,6 +1248,13 @@
         <w:tc>
           <w:tcPr>
             <w:tcW w:w="1990" w:type="dxa"/>
+            <w:tcBorders>
+              <w:top w:val="single" w:sz="4" w:space="0" w:color="auto"/>
+              <w:left w:val="single" w:sz="4" w:space="0" w:color="auto"/>
+              <w:bottom w:val="single" w:sz="4" w:space="0" w:color="auto"/>
+              <w:right w:val="single" w:sz="4" w:space="0" w:color="auto"/>
+            </w:tcBorders>
+            <w:hideMark/>
           </w:tcPr>
           <w:p>
             <w:r>
@@ -931,13 +1274,7 @@
         <w:rPr>
           <w:lang w:val="en-US"/>
         </w:rPr>
-        <w:t xml:space="preserve">Có n(2+1)+1 phép so sánh </w:t>
-      </w:r>
-      <w:r>
-        <w:rPr>
-          <w:lang w:val="en-US"/>
-        </w:rPr>
-        <w:t>=&gt; O( n</w:t>
+        <w:t>Có n(2+1)+1 phép so sánh =&gt; O( n</w:t>
       </w:r>
       <w:r>
         <w:rPr>
@@ -950,13 +1287,7 @@
         <w:rPr>
           <w:lang w:val="en-US"/>
         </w:rPr>
-        <w:t>)</w:t>
-      </w:r>
-      <w:r>
-        <w:rPr>
-          <w:lang w:val="en-US"/>
-        </w:rPr>
-        <w:t>.</w:t>
+        <w:t>).</w:t>
       </w:r>
     </w:p>
     <w:p>
@@ -1038,6 +1369,7 @@
         </w:rPr>
       </w:pPr>
     </w:p>
+    <w:p/>
     <w:sectPr>
       <w:pgSz w:w="11906" w:h="16838"/>
       <w:pgMar w:top="1134" w:right="1134" w:bottom="1134" w:left="1701" w:header="187" w:footer="0" w:gutter="0"/>
@@ -1208,7 +1540,7 @@
   <w:style w:type="paragraph" w:default="1" w:styleId="Normal">
     <w:name w:val="Normal"/>
     <w:qFormat/>
-    <w:rsid w:val="006D74FE"/>
+    <w:rsid w:val="005777A0"/>
     <w:pPr>
       <w:ind w:left="0" w:firstLine="0"/>
     </w:pPr>
@@ -1248,12 +1580,11 @@
     <w:name w:val="Table Grid"/>
     <w:basedOn w:val="TableNormal"/>
     <w:uiPriority w:val="59"/>
-    <w:rsid w:val="006D74FE"/>
+    <w:rsid w:val="005777A0"/>
     <w:pPr>
       <w:spacing w:after="0" w:line="240" w:lineRule="auto"/>
     </w:pPr>
     <w:tblPr>
-      <w:tblInd w:w="0" w:type="dxa"/>
       <w:tblBorders>
         <w:top w:val="single" w:sz="4" w:space="0" w:color="auto"/>
         <w:left w:val="single" w:sz="4" w:space="0" w:color="auto"/>

</xml_diff>